<commit_message>
part 2. not finished
</commit_message>
<xml_diff>
--- a/u2.lab1-3/Draft of the report for the 1.docx
+++ b/u2.lab1-3/Draft of the report for the 1.docx
@@ -27,8 +27,6 @@
         </w:rPr>
         <w:t xml:space="preserve"> (scripts on the git)</w:t>
       </w:r>
-      <w:bookmarkStart w:id="0" w:name="_GoBack"/>
-      <w:bookmarkEnd w:id="0"/>
     </w:p>
     <w:p>
       <w:pPr>
@@ -130,8 +128,9 @@
       <w:r>
         <w:rPr>
           <w:rFonts w:ascii="Century Gothic" w:hAnsi="Century Gothic"/>
-          <w:sz w:val="28"/>
-          <w:lang w:val="en-US"/>
+          <w:noProof/>
+          <w:sz w:val="28"/>
+          <w:lang w:eastAsia="ru-RU"/>
         </w:rPr>
         <w:drawing>
           <wp:inline distT="0" distB="0" distL="0" distR="0" wp14:anchorId="115A7AEE" wp14:editId="76D958A1">
@@ -198,8 +197,9 @@
       <w:r>
         <w:rPr>
           <w:rFonts w:ascii="Century Gothic" w:hAnsi="Century Gothic"/>
-          <w:sz w:val="28"/>
-          <w:lang w:val="en-US"/>
+          <w:noProof/>
+          <w:sz w:val="28"/>
+          <w:lang w:eastAsia="ru-RU"/>
         </w:rPr>
         <w:drawing>
           <wp:inline distT="0" distB="0" distL="0" distR="0" wp14:anchorId="095FF110" wp14:editId="290A9801">
@@ -284,8 +284,9 @@
       <w:r>
         <w:rPr>
           <w:rFonts w:ascii="Century Gothic" w:hAnsi="Century Gothic"/>
-          <w:sz w:val="28"/>
-          <w:lang w:val="en-US"/>
+          <w:noProof/>
+          <w:sz w:val="28"/>
+          <w:lang w:eastAsia="ru-RU"/>
         </w:rPr>
         <w:drawing>
           <wp:inline distT="0" distB="0" distL="0" distR="0" wp14:anchorId="75BE85A0" wp14:editId="1249364A">
@@ -446,8 +447,9 @@
       <w:r>
         <w:rPr>
           <w:rFonts w:ascii="Century Gothic" w:hAnsi="Century Gothic"/>
-          <w:sz w:val="28"/>
-          <w:lang w:val="en-US"/>
+          <w:noProof/>
+          <w:sz w:val="28"/>
+          <w:lang w:eastAsia="ru-RU"/>
         </w:rPr>
         <w:drawing>
           <wp:inline distT="0" distB="0" distL="0" distR="0" wp14:anchorId="4101B5A8" wp14:editId="2883E4BA">
@@ -569,8 +571,9 @@
       <w:r>
         <w:rPr>
           <w:rFonts w:ascii="Century Gothic" w:hAnsi="Century Gothic"/>
-          <w:sz w:val="28"/>
-          <w:lang w:val="en-US"/>
+          <w:noProof/>
+          <w:sz w:val="28"/>
+          <w:lang w:eastAsia="ru-RU"/>
         </w:rPr>
         <w:drawing>
           <wp:inline distT="0" distB="0" distL="0" distR="0" wp14:anchorId="7C5CED86" wp14:editId="722282B8">
@@ -608,6 +611,190 @@
           </wp:inline>
         </w:drawing>
       </w:r>
+    </w:p>
+    <w:p>
+      <w:pPr>
+        <w:rPr>
+          <w:rFonts w:ascii="Century Gothic" w:hAnsi="Century Gothic"/>
+          <w:sz w:val="28"/>
+          <w:lang w:val="en-US"/>
+        </w:rPr>
+      </w:pPr>
+      <w:r>
+        <w:rPr>
+          <w:rFonts w:ascii="Century Gothic" w:hAnsi="Century Gothic"/>
+          <w:sz w:val="28"/>
+          <w:lang w:val="en-US"/>
+        </w:rPr>
+        <w:t xml:space="preserve">Later </w:t>
+      </w:r>
+      <w:r>
+        <w:rPr>
+          <w:rFonts w:ascii="Century Gothic" w:hAnsi="Century Gothic"/>
+          <w:sz w:val="28"/>
+          <w:lang w:val="en-US"/>
+        </w:rPr>
+        <w:t>I g</w:t>
+      </w:r>
+      <w:r>
+        <w:rPr>
+          <w:rFonts w:ascii="Century Gothic" w:hAnsi="Century Gothic"/>
+          <w:sz w:val="28"/>
+          <w:lang w:val="en-US"/>
+        </w:rPr>
+        <w:t xml:space="preserve">enerated the values for the </w:t>
+      </w:r>
+      <w:proofErr w:type="spellStart"/>
+      <w:r>
+        <w:rPr>
+          <w:rFonts w:ascii="Century Gothic" w:hAnsi="Century Gothic"/>
+          <w:sz w:val="28"/>
+          <w:lang w:val="en-US"/>
+        </w:rPr>
+        <w:t>sa_</w:t>
+      </w:r>
+      <w:r>
+        <w:rPr>
+          <w:rFonts w:ascii="Century Gothic" w:hAnsi="Century Gothic"/>
+          <w:sz w:val="28"/>
+          <w:lang w:val="en-US"/>
+        </w:rPr>
+        <w:t>pizzerias</w:t>
+      </w:r>
+      <w:proofErr w:type="spellEnd"/>
+      <w:r>
+        <w:rPr>
+          <w:rFonts w:ascii="Century Gothic" w:hAnsi="Century Gothic"/>
+          <w:sz w:val="28"/>
+          <w:lang w:val="en-US"/>
+        </w:rPr>
+        <w:t xml:space="preserve"> table </w:t>
+      </w:r>
+      <w:r>
+        <w:rPr>
+          <w:rFonts w:ascii="Century Gothic" w:hAnsi="Century Gothic"/>
+          <w:sz w:val="28"/>
+          <w:lang w:val="en-US"/>
+        </w:rPr>
+        <w:t xml:space="preserve">joined with </w:t>
+      </w:r>
+      <w:proofErr w:type="spellStart"/>
+      <w:r>
+        <w:rPr>
+          <w:rFonts w:ascii="Century Gothic" w:hAnsi="Century Gothic"/>
+          <w:sz w:val="28"/>
+          <w:lang w:val="en-US"/>
+        </w:rPr>
+        <w:t>sa_location</w:t>
+      </w:r>
+      <w:proofErr w:type="spellEnd"/>
+      <w:r>
+        <w:rPr>
+          <w:rFonts w:ascii="Century Gothic" w:hAnsi="Century Gothic"/>
+          <w:sz w:val="28"/>
+          <w:lang w:val="en-US"/>
+        </w:rPr>
+        <w:t xml:space="preserve"> </w:t>
+      </w:r>
+      <w:proofErr w:type="gramStart"/>
+      <w:r>
+        <w:rPr>
+          <w:rFonts w:ascii="Century Gothic" w:hAnsi="Century Gothic"/>
+          <w:sz w:val="28"/>
+          <w:lang w:val="en-US"/>
+        </w:rPr>
+        <w:t>od</w:t>
+      </w:r>
+      <w:proofErr w:type="gramEnd"/>
+      <w:r>
+        <w:rPr>
+          <w:rFonts w:ascii="Century Gothic" w:hAnsi="Century Gothic"/>
+          <w:sz w:val="28"/>
+          <w:lang w:val="en-US"/>
+        </w:rPr>
+        <w:t xml:space="preserve"> </w:t>
+      </w:r>
+      <w:proofErr w:type="spellStart"/>
+      <w:r>
+        <w:rPr>
+          <w:rFonts w:ascii="Century Gothic" w:hAnsi="Century Gothic"/>
+          <w:sz w:val="28"/>
+          <w:lang w:val="en-US"/>
+        </w:rPr>
+        <w:t>location_id</w:t>
+      </w:r>
+      <w:proofErr w:type="spellEnd"/>
+      <w:r>
+        <w:rPr>
+          <w:rFonts w:ascii="Century Gothic" w:hAnsi="Century Gothic"/>
+          <w:sz w:val="28"/>
+          <w:lang w:val="en-US"/>
+        </w:rPr>
+        <w:t>:</w:t>
+      </w:r>
+    </w:p>
+    <w:p>
+      <w:pPr>
+        <w:rPr>
+          <w:rFonts w:ascii="Century Gothic" w:hAnsi="Century Gothic"/>
+          <w:sz w:val="28"/>
+          <w:lang w:val="en-US"/>
+        </w:rPr>
+      </w:pPr>
+      <w:r>
+        <w:rPr>
+          <w:rFonts w:ascii="Century Gothic" w:hAnsi="Century Gothic"/>
+          <w:sz w:val="28"/>
+          <w:lang w:val="en-US"/>
+        </w:rPr>
+        <w:lastRenderedPageBreak/>
+        <w:drawing>
+          <wp:inline distT="0" distB="0" distL="0" distR="0" wp14:anchorId="343592FE" wp14:editId="1C0FFC60">
+            <wp:extent cx="6645910" cy="3324860"/>
+            <wp:effectExtent l="0" t="0" r="2540" b="8890"/>
+            <wp:docPr id="7" name="Рисунок 7"/>
+            <wp:cNvGraphicFramePr>
+              <a:graphicFrameLocks xmlns:a="http://schemas.openxmlformats.org/drawingml/2006/main" noChangeAspect="1"/>
+            </wp:cNvGraphicFramePr>
+            <a:graphic xmlns:a="http://schemas.openxmlformats.org/drawingml/2006/main">
+              <a:graphicData uri="http://schemas.openxmlformats.org/drawingml/2006/picture">
+                <pic:pic xmlns:pic="http://schemas.openxmlformats.org/drawingml/2006/picture">
+                  <pic:nvPicPr>
+                    <pic:cNvPr id="1" name=""/>
+                    <pic:cNvPicPr/>
+                  </pic:nvPicPr>
+                  <pic:blipFill>
+                    <a:blip r:embed="rId10"/>
+                    <a:stretch>
+                      <a:fillRect/>
+                    </a:stretch>
+                  </pic:blipFill>
+                  <pic:spPr>
+                    <a:xfrm>
+                      <a:off x="0" y="0"/>
+                      <a:ext cx="6645910" cy="3324860"/>
+                    </a:xfrm>
+                    <a:prstGeom prst="rect">
+                      <a:avLst/>
+                    </a:prstGeom>
+                  </pic:spPr>
+                </pic:pic>
+              </a:graphicData>
+            </a:graphic>
+          </wp:inline>
+        </w:drawing>
+      </w:r>
+      <w:bookmarkStart w:id="0" w:name="_GoBack"/>
+      <w:bookmarkEnd w:id="0"/>
+    </w:p>
+    <w:p>
+      <w:pPr>
+        <w:rPr>
+          <w:rFonts w:ascii="Century Gothic" w:hAnsi="Century Gothic"/>
+          <w:sz w:val="28"/>
+          <w:lang w:val="en-US"/>
+        </w:rPr>
+      </w:pPr>
     </w:p>
     <w:sectPr>
       <w:pgSz w:w="11906" w:h="16838"/>

</xml_diff>